<commit_message>
Adding Git Assignments file
</commit_message>
<xml_diff>
--- a/Vishal_Khetmalis/GIT assignments.docx
+++ b/Vishal_Khetmalis/GIT assignments.docx
@@ -44,27 +44,7 @@
           <w:sz w:val="28"/>
           <w:szCs w:val="28"/>
         </w:rPr>
-        <w:t xml:space="preserve">Git all commands screenshot document </w:t>
-      </w:r>
-      <w:proofErr w:type="spellStart"/>
-      <w:r>
-        <w:rPr>
-          <w:rFonts w:ascii="Arial" w:hAnsi="Arial" w:cs="Arial"/>
-          <w:color w:val="000000"/>
-          <w:sz w:val="28"/>
-          <w:szCs w:val="28"/>
-        </w:rPr>
-        <w:t>checkin</w:t>
-      </w:r>
-      <w:proofErr w:type="spellEnd"/>
-      <w:r>
-        <w:rPr>
-          <w:rFonts w:ascii="Arial" w:hAnsi="Arial" w:cs="Arial"/>
-          <w:color w:val="000000"/>
-          <w:sz w:val="28"/>
-          <w:szCs w:val="28"/>
-        </w:rPr>
-        <w:t xml:space="preserve"> to GIT</w:t>
+        <w:t>Git all commands screenshot document checkin to GIT</w:t>
       </w:r>
     </w:p>
     <w:p>
@@ -91,6 +71,302 @@
           <w:szCs w:val="28"/>
         </w:rPr>
         <w:t>GIT private branch merge to HEAD with Code Review</w:t>
+      </w:r>
+    </w:p>
+    <w:p/>
+    <w:p>
+      <w:r>
+        <w:rPr>
+          <w:noProof/>
+        </w:rPr>
+        <w:drawing>
+          <wp:inline distT="0" distB="0" distL="0" distR="0" wp14:anchorId="21BDE813" wp14:editId="13A915A7">
+            <wp:extent cx="5731510" cy="3223895"/>
+            <wp:effectExtent l="0" t="0" r="2540" b="0"/>
+            <wp:docPr id="3" name="Picture 3"/>
+            <wp:cNvGraphicFramePr>
+              <a:graphicFrameLocks xmlns:a="http://schemas.openxmlformats.org/drawingml/2006/main" noChangeAspect="1"/>
+            </wp:cNvGraphicFramePr>
+            <a:graphic xmlns:a="http://schemas.openxmlformats.org/drawingml/2006/main">
+              <a:graphicData uri="http://schemas.openxmlformats.org/drawingml/2006/picture">
+                <pic:pic xmlns:pic="http://schemas.openxmlformats.org/drawingml/2006/picture">
+                  <pic:nvPicPr>
+                    <pic:cNvPr id="1" name=""/>
+                    <pic:cNvPicPr/>
+                  </pic:nvPicPr>
+                  <pic:blipFill>
+                    <a:blip r:embed="rId5"/>
+                    <a:stretch>
+                      <a:fillRect/>
+                    </a:stretch>
+                  </pic:blipFill>
+                  <pic:spPr>
+                    <a:xfrm>
+                      <a:off x="0" y="0"/>
+                      <a:ext cx="5731510" cy="3223895"/>
+                    </a:xfrm>
+                    <a:prstGeom prst="rect">
+                      <a:avLst/>
+                    </a:prstGeom>
+                  </pic:spPr>
+                </pic:pic>
+              </a:graphicData>
+            </a:graphic>
+          </wp:inline>
+        </w:drawing>
+      </w:r>
+    </w:p>
+    <w:p>
+      <w:r>
+        <w:rPr>
+          <w:noProof/>
+        </w:rPr>
+        <w:drawing>
+          <wp:inline distT="0" distB="0" distL="0" distR="0" wp14:anchorId="46AA53E1" wp14:editId="79DBFCFE">
+            <wp:extent cx="5731510" cy="3223895"/>
+            <wp:effectExtent l="0" t="0" r="2540" b="0"/>
+            <wp:docPr id="4" name="Picture 4"/>
+            <wp:cNvGraphicFramePr>
+              <a:graphicFrameLocks xmlns:a="http://schemas.openxmlformats.org/drawingml/2006/main" noChangeAspect="1"/>
+            </wp:cNvGraphicFramePr>
+            <a:graphic xmlns:a="http://schemas.openxmlformats.org/drawingml/2006/main">
+              <a:graphicData uri="http://schemas.openxmlformats.org/drawingml/2006/picture">
+                <pic:pic xmlns:pic="http://schemas.openxmlformats.org/drawingml/2006/picture">
+                  <pic:nvPicPr>
+                    <pic:cNvPr id="1" name=""/>
+                    <pic:cNvPicPr/>
+                  </pic:nvPicPr>
+                  <pic:blipFill>
+                    <a:blip r:embed="rId6"/>
+                    <a:stretch>
+                      <a:fillRect/>
+                    </a:stretch>
+                  </pic:blipFill>
+                  <pic:spPr>
+                    <a:xfrm>
+                      <a:off x="0" y="0"/>
+                      <a:ext cx="5731510" cy="3223895"/>
+                    </a:xfrm>
+                    <a:prstGeom prst="rect">
+                      <a:avLst/>
+                    </a:prstGeom>
+                  </pic:spPr>
+                </pic:pic>
+              </a:graphicData>
+            </a:graphic>
+          </wp:inline>
+        </w:drawing>
+      </w:r>
+    </w:p>
+    <w:p>
+      <w:r>
+        <w:rPr>
+          <w:noProof/>
+        </w:rPr>
+        <w:lastRenderedPageBreak/>
+        <w:drawing>
+          <wp:inline distT="0" distB="0" distL="0" distR="0" wp14:anchorId="4AD2100B" wp14:editId="76F6166B">
+            <wp:extent cx="5731510" cy="3223895"/>
+            <wp:effectExtent l="0" t="0" r="2540" b="0"/>
+            <wp:docPr id="5" name="Picture 5"/>
+            <wp:cNvGraphicFramePr>
+              <a:graphicFrameLocks xmlns:a="http://schemas.openxmlformats.org/drawingml/2006/main" noChangeAspect="1"/>
+            </wp:cNvGraphicFramePr>
+            <a:graphic xmlns:a="http://schemas.openxmlformats.org/drawingml/2006/main">
+              <a:graphicData uri="http://schemas.openxmlformats.org/drawingml/2006/picture">
+                <pic:pic xmlns:pic="http://schemas.openxmlformats.org/drawingml/2006/picture">
+                  <pic:nvPicPr>
+                    <pic:cNvPr id="1" name=""/>
+                    <pic:cNvPicPr/>
+                  </pic:nvPicPr>
+                  <pic:blipFill>
+                    <a:blip r:embed="rId7"/>
+                    <a:stretch>
+                      <a:fillRect/>
+                    </a:stretch>
+                  </pic:blipFill>
+                  <pic:spPr>
+                    <a:xfrm>
+                      <a:off x="0" y="0"/>
+                      <a:ext cx="5731510" cy="3223895"/>
+                    </a:xfrm>
+                    <a:prstGeom prst="rect">
+                      <a:avLst/>
+                    </a:prstGeom>
+                  </pic:spPr>
+                </pic:pic>
+              </a:graphicData>
+            </a:graphic>
+          </wp:inline>
+        </w:drawing>
+      </w:r>
+      <w:r>
+        <w:rPr>
+          <w:noProof/>
+        </w:rPr>
+        <w:drawing>
+          <wp:inline distT="0" distB="0" distL="0" distR="0" wp14:anchorId="0488D5E7" wp14:editId="42E74B0A">
+            <wp:extent cx="5731510" cy="3223895"/>
+            <wp:effectExtent l="0" t="0" r="2540" b="0"/>
+            <wp:docPr id="6" name="Picture 6"/>
+            <wp:cNvGraphicFramePr>
+              <a:graphicFrameLocks xmlns:a="http://schemas.openxmlformats.org/drawingml/2006/main" noChangeAspect="1"/>
+            </wp:cNvGraphicFramePr>
+            <a:graphic xmlns:a="http://schemas.openxmlformats.org/drawingml/2006/main">
+              <a:graphicData uri="http://schemas.openxmlformats.org/drawingml/2006/picture">
+                <pic:pic xmlns:pic="http://schemas.openxmlformats.org/drawingml/2006/picture">
+                  <pic:nvPicPr>
+                    <pic:cNvPr id="1" name=""/>
+                    <pic:cNvPicPr/>
+                  </pic:nvPicPr>
+                  <pic:blipFill>
+                    <a:blip r:embed="rId8"/>
+                    <a:stretch>
+                      <a:fillRect/>
+                    </a:stretch>
+                  </pic:blipFill>
+                  <pic:spPr>
+                    <a:xfrm>
+                      <a:off x="0" y="0"/>
+                      <a:ext cx="5731510" cy="3223895"/>
+                    </a:xfrm>
+                    <a:prstGeom prst="rect">
+                      <a:avLst/>
+                    </a:prstGeom>
+                  </pic:spPr>
+                </pic:pic>
+              </a:graphicData>
+            </a:graphic>
+          </wp:inline>
+        </w:drawing>
+      </w:r>
+    </w:p>
+    <w:p>
+      <w:r>
+        <w:rPr>
+          <w:noProof/>
+        </w:rPr>
+        <w:lastRenderedPageBreak/>
+        <w:drawing>
+          <wp:inline distT="0" distB="0" distL="0" distR="0" wp14:anchorId="1FFEC664" wp14:editId="626253E0">
+            <wp:extent cx="5731510" cy="3223895"/>
+            <wp:effectExtent l="0" t="0" r="2540" b="0"/>
+            <wp:docPr id="7" name="Picture 7"/>
+            <wp:cNvGraphicFramePr>
+              <a:graphicFrameLocks xmlns:a="http://schemas.openxmlformats.org/drawingml/2006/main" noChangeAspect="1"/>
+            </wp:cNvGraphicFramePr>
+            <a:graphic xmlns:a="http://schemas.openxmlformats.org/drawingml/2006/main">
+              <a:graphicData uri="http://schemas.openxmlformats.org/drawingml/2006/picture">
+                <pic:pic xmlns:pic="http://schemas.openxmlformats.org/drawingml/2006/picture">
+                  <pic:nvPicPr>
+                    <pic:cNvPr id="1" name=""/>
+                    <pic:cNvPicPr/>
+                  </pic:nvPicPr>
+                  <pic:blipFill>
+                    <a:blip r:embed="rId9"/>
+                    <a:stretch>
+                      <a:fillRect/>
+                    </a:stretch>
+                  </pic:blipFill>
+                  <pic:spPr>
+                    <a:xfrm>
+                      <a:off x="0" y="0"/>
+                      <a:ext cx="5731510" cy="3223895"/>
+                    </a:xfrm>
+                    <a:prstGeom prst="rect">
+                      <a:avLst/>
+                    </a:prstGeom>
+                  </pic:spPr>
+                </pic:pic>
+              </a:graphicData>
+            </a:graphic>
+          </wp:inline>
+        </w:drawing>
+      </w:r>
+    </w:p>
+    <w:p>
+      <w:r>
+        <w:rPr>
+          <w:noProof/>
+        </w:rPr>
+        <w:drawing>
+          <wp:inline distT="0" distB="0" distL="0" distR="0" wp14:anchorId="1C9F9432" wp14:editId="047FE8F1">
+            <wp:extent cx="5731510" cy="3223895"/>
+            <wp:effectExtent l="0" t="0" r="2540" b="0"/>
+            <wp:docPr id="1" name="Picture 1"/>
+            <wp:cNvGraphicFramePr>
+              <a:graphicFrameLocks xmlns:a="http://schemas.openxmlformats.org/drawingml/2006/main" noChangeAspect="1"/>
+            </wp:cNvGraphicFramePr>
+            <a:graphic xmlns:a="http://schemas.openxmlformats.org/drawingml/2006/main">
+              <a:graphicData uri="http://schemas.openxmlformats.org/drawingml/2006/picture">
+                <pic:pic xmlns:pic="http://schemas.openxmlformats.org/drawingml/2006/picture">
+                  <pic:nvPicPr>
+                    <pic:cNvPr id="1" name=""/>
+                    <pic:cNvPicPr/>
+                  </pic:nvPicPr>
+                  <pic:blipFill>
+                    <a:blip r:embed="rId10"/>
+                    <a:stretch>
+                      <a:fillRect/>
+                    </a:stretch>
+                  </pic:blipFill>
+                  <pic:spPr>
+                    <a:xfrm>
+                      <a:off x="0" y="0"/>
+                      <a:ext cx="5731510" cy="3223895"/>
+                    </a:xfrm>
+                    <a:prstGeom prst="rect">
+                      <a:avLst/>
+                    </a:prstGeom>
+                  </pic:spPr>
+                </pic:pic>
+              </a:graphicData>
+            </a:graphic>
+          </wp:inline>
+        </w:drawing>
+      </w:r>
+    </w:p>
+    <w:p>
+      <w:r>
+        <w:rPr>
+          <w:noProof/>
+        </w:rPr>
+        <w:lastRenderedPageBreak/>
+        <w:drawing>
+          <wp:inline distT="0" distB="0" distL="0" distR="0" wp14:anchorId="49563105" wp14:editId="3ACD3F01">
+            <wp:extent cx="5731510" cy="3223895"/>
+            <wp:effectExtent l="0" t="0" r="2540" b="0"/>
+            <wp:docPr id="2" name="Picture 2"/>
+            <wp:cNvGraphicFramePr>
+              <a:graphicFrameLocks xmlns:a="http://schemas.openxmlformats.org/drawingml/2006/main" noChangeAspect="1"/>
+            </wp:cNvGraphicFramePr>
+            <a:graphic xmlns:a="http://schemas.openxmlformats.org/drawingml/2006/main">
+              <a:graphicData uri="http://schemas.openxmlformats.org/drawingml/2006/picture">
+                <pic:pic xmlns:pic="http://schemas.openxmlformats.org/drawingml/2006/picture">
+                  <pic:nvPicPr>
+                    <pic:cNvPr id="1" name=""/>
+                    <pic:cNvPicPr/>
+                  </pic:nvPicPr>
+                  <pic:blipFill>
+                    <a:blip r:embed="rId11"/>
+                    <a:stretch>
+                      <a:fillRect/>
+                    </a:stretch>
+                  </pic:blipFill>
+                  <pic:spPr>
+                    <a:xfrm>
+                      <a:off x="0" y="0"/>
+                      <a:ext cx="5731510" cy="3223895"/>
+                    </a:xfrm>
+                    <a:prstGeom prst="rect">
+                      <a:avLst/>
+                    </a:prstGeom>
+                  </pic:spPr>
+                </pic:pic>
+              </a:graphicData>
+            </a:graphic>
+          </wp:inline>
+        </w:drawing>
       </w:r>
     </w:p>
     <w:p/>

</xml_diff>

<commit_message>
Adding Linux assignment file
</commit_message>
<xml_diff>
--- a/Vishal_Khetmalis/GIT assignments.docx
+++ b/Vishal_Khetmalis/GIT assignments.docx
@@ -44,7 +44,27 @@
           <w:sz w:val="28"/>
           <w:szCs w:val="28"/>
         </w:rPr>
-        <w:t>Git all commands screenshot document checkin to GIT</w:t>
+        <w:t xml:space="preserve">Git all commands screenshot document </w:t>
+      </w:r>
+      <w:proofErr w:type="spellStart"/>
+      <w:r>
+        <w:rPr>
+          <w:rFonts w:ascii="Arial" w:hAnsi="Arial" w:cs="Arial"/>
+          <w:color w:val="000000"/>
+          <w:sz w:val="28"/>
+          <w:szCs w:val="28"/>
+        </w:rPr>
+        <w:t>checkin</w:t>
+      </w:r>
+      <w:proofErr w:type="spellEnd"/>
+      <w:r>
+        <w:rPr>
+          <w:rFonts w:ascii="Arial" w:hAnsi="Arial" w:cs="Arial"/>
+          <w:color w:val="000000"/>
+          <w:sz w:val="28"/>
+          <w:szCs w:val="28"/>
+        </w:rPr>
+        <w:t xml:space="preserve"> to GIT</w:t>
       </w:r>
     </w:p>
     <w:p>
@@ -369,7 +389,48 @@
         </w:drawing>
       </w:r>
     </w:p>
-    <w:p/>
+    <w:p>
+      <w:r>
+        <w:rPr>
+          <w:noProof/>
+        </w:rPr>
+        <w:drawing>
+          <wp:inline distT="0" distB="0" distL="0" distR="0" wp14:anchorId="1EB67D6E" wp14:editId="5BF76A05">
+            <wp:extent cx="5731510" cy="3223895"/>
+            <wp:effectExtent l="0" t="0" r="2540" b="0"/>
+            <wp:docPr id="8" name="Picture 8"/>
+            <wp:cNvGraphicFramePr>
+              <a:graphicFrameLocks xmlns:a="http://schemas.openxmlformats.org/drawingml/2006/main" noChangeAspect="1"/>
+            </wp:cNvGraphicFramePr>
+            <a:graphic xmlns:a="http://schemas.openxmlformats.org/drawingml/2006/main">
+              <a:graphicData uri="http://schemas.openxmlformats.org/drawingml/2006/picture">
+                <pic:pic xmlns:pic="http://schemas.openxmlformats.org/drawingml/2006/picture">
+                  <pic:nvPicPr>
+                    <pic:cNvPr id="1" name=""/>
+                    <pic:cNvPicPr/>
+                  </pic:nvPicPr>
+                  <pic:blipFill>
+                    <a:blip r:embed="rId12"/>
+                    <a:stretch>
+                      <a:fillRect/>
+                    </a:stretch>
+                  </pic:blipFill>
+                  <pic:spPr>
+                    <a:xfrm>
+                      <a:off x="0" y="0"/>
+                      <a:ext cx="5731510" cy="3223895"/>
+                    </a:xfrm>
+                    <a:prstGeom prst="rect">
+                      <a:avLst/>
+                    </a:prstGeom>
+                  </pic:spPr>
+                </pic:pic>
+              </a:graphicData>
+            </a:graphic>
+          </wp:inline>
+        </w:drawing>
+      </w:r>
+    </w:p>
     <w:p/>
     <w:sectPr>
       <w:pgSz w:w="11906" w:h="16838"/>

</xml_diff>

<commit_message>
Adding shell script assignments 15th Nov 2022
</commit_message>
<xml_diff>
--- a/Vishal_Khetmalis/GIT assignments.docx
+++ b/Vishal_Khetmalis/GIT assignments.docx
@@ -4,22 +4,216 @@
   <w:body>
     <w:p>
       <w:pPr>
-        <w:rPr>
-          <w:rFonts w:ascii="Arial" w:hAnsi="Arial" w:cs="Arial"/>
-          <w:color w:val="000000"/>
-          <w:sz w:val="28"/>
-          <w:szCs w:val="28"/>
-        </w:rPr>
-      </w:pPr>
-      <w:r>
-        <w:rPr>
-          <w:rFonts w:ascii="Arial" w:hAnsi="Arial" w:cs="Arial"/>
-          <w:color w:val="000000"/>
-          <w:sz w:val="28"/>
-          <w:szCs w:val="28"/>
-        </w:rPr>
-        <w:t>GIT</w:t>
-      </w:r>
+        <w:jc w:val="center"/>
+        <w:rPr>
+          <w:rFonts w:ascii="Arial" w:hAnsi="Arial" w:cs="Arial"/>
+          <w:b/>
+          <w:bCs/>
+          <w:color w:val="000000"/>
+          <w:sz w:val="28"/>
+          <w:szCs w:val="28"/>
+        </w:rPr>
+      </w:pPr>
+      <w:proofErr w:type="spellStart"/>
+      <w:r>
+        <w:rPr>
+          <w:rFonts w:ascii="Arial" w:hAnsi="Arial" w:cs="Arial"/>
+          <w:b/>
+          <w:bCs/>
+          <w:color w:val="000000"/>
+          <w:sz w:val="28"/>
+          <w:szCs w:val="28"/>
+        </w:rPr>
+        <w:t>Infobell</w:t>
+      </w:r>
+      <w:proofErr w:type="spellEnd"/>
+      <w:r>
+        <w:rPr>
+          <w:rFonts w:ascii="Arial" w:hAnsi="Arial" w:cs="Arial"/>
+          <w:b/>
+          <w:bCs/>
+          <w:color w:val="000000"/>
+          <w:sz w:val="28"/>
+          <w:szCs w:val="28"/>
+        </w:rPr>
+        <w:t xml:space="preserve"> IT </w:t>
+      </w:r>
+      <w:r>
+        <w:rPr>
+          <w:rFonts w:ascii="Arial" w:hAnsi="Arial" w:cs="Arial"/>
+          <w:b/>
+          <w:bCs/>
+          <w:color w:val="000000"/>
+          <w:sz w:val="28"/>
+          <w:szCs w:val="28"/>
+        </w:rPr>
+        <w:t xml:space="preserve">Solutions </w:t>
+      </w:r>
+    </w:p>
+    <w:p>
+      <w:pPr>
+        <w:jc w:val="center"/>
+        <w:rPr>
+          <w:rFonts w:ascii="Arial" w:hAnsi="Arial" w:cs="Arial"/>
+          <w:b/>
+          <w:bCs/>
+          <w:color w:val="000000"/>
+          <w:sz w:val="24"/>
+          <w:szCs w:val="24"/>
+        </w:rPr>
+      </w:pPr>
+      <w:r>
+        <w:rPr>
+          <w:rFonts w:ascii="Arial" w:hAnsi="Arial" w:cs="Arial"/>
+          <w:b/>
+          <w:bCs/>
+          <w:color w:val="000000"/>
+          <w:sz w:val="24"/>
+          <w:szCs w:val="24"/>
+        </w:rPr>
+        <w:t>Foundation Training</w:t>
+      </w:r>
+    </w:p>
+    <w:p>
+      <w:pPr>
+        <w:jc w:val="center"/>
+        <w:rPr>
+          <w:b/>
+          <w:bCs/>
+        </w:rPr>
+      </w:pPr>
+      <w:r>
+        <w:rPr>
+          <w:rFonts w:ascii="Arial" w:hAnsi="Arial" w:cs="Arial"/>
+          <w:b/>
+          <w:bCs/>
+          <w:color w:val="000000"/>
+          <w:sz w:val="28"/>
+          <w:szCs w:val="28"/>
+        </w:rPr>
+        <w:t>1</w:t>
+      </w:r>
+      <w:r>
+        <w:rPr>
+          <w:rFonts w:ascii="Arial" w:hAnsi="Arial" w:cs="Arial"/>
+          <w:b/>
+          <w:bCs/>
+          <w:color w:val="000000"/>
+          <w:sz w:val="28"/>
+          <w:szCs w:val="28"/>
+        </w:rPr>
+        <w:t xml:space="preserve">. </w:t>
+      </w:r>
+      <w:r>
+        <w:rPr>
+          <w:rFonts w:ascii="Arial" w:hAnsi="Arial" w:cs="Arial"/>
+          <w:b/>
+          <w:bCs/>
+          <w:color w:val="000000"/>
+          <w:sz w:val="28"/>
+          <w:szCs w:val="28"/>
+          <w:highlight w:val="yellow"/>
+        </w:rPr>
+        <w:t>Git</w:t>
+      </w:r>
+      <w:r>
+        <w:rPr>
+          <w:rFonts w:ascii="Arial" w:hAnsi="Arial" w:cs="Arial"/>
+          <w:b/>
+          <w:bCs/>
+          <w:color w:val="000000"/>
+          <w:sz w:val="28"/>
+          <w:szCs w:val="28"/>
+        </w:rPr>
+        <w:t xml:space="preserve"> </w:t>
+      </w:r>
+      <w:r>
+        <w:rPr>
+          <w:rFonts w:ascii="Arial" w:hAnsi="Arial" w:cs="Arial"/>
+          <w:b/>
+          <w:bCs/>
+          <w:color w:val="000000"/>
+          <w:sz w:val="28"/>
+          <w:szCs w:val="28"/>
+        </w:rPr>
+        <w:tab/>
+      </w:r>
+      <w:r>
+        <w:rPr>
+          <w:rFonts w:ascii="Arial" w:hAnsi="Arial" w:cs="Arial"/>
+          <w:b/>
+          <w:bCs/>
+          <w:color w:val="000000"/>
+          <w:sz w:val="28"/>
+          <w:szCs w:val="28"/>
+        </w:rPr>
+        <w:tab/>
+      </w:r>
+      <w:r>
+        <w:rPr>
+          <w:rFonts w:ascii="Arial" w:hAnsi="Arial" w:cs="Arial"/>
+          <w:b/>
+          <w:bCs/>
+          <w:color w:val="000000"/>
+          <w:sz w:val="28"/>
+          <w:szCs w:val="28"/>
+        </w:rPr>
+        <w:tab/>
+      </w:r>
+      <w:r>
+        <w:rPr>
+          <w:rFonts w:ascii="Arial" w:hAnsi="Arial" w:cs="Arial"/>
+          <w:b/>
+          <w:bCs/>
+          <w:color w:val="000000"/>
+          <w:sz w:val="28"/>
+          <w:szCs w:val="28"/>
+        </w:rPr>
+        <w:tab/>
+      </w:r>
+      <w:r>
+        <w:rPr>
+          <w:rFonts w:ascii="Arial" w:hAnsi="Arial" w:cs="Arial"/>
+          <w:b/>
+          <w:bCs/>
+          <w:color w:val="000000"/>
+          <w:sz w:val="28"/>
+          <w:szCs w:val="28"/>
+        </w:rPr>
+        <w:tab/>
+      </w:r>
+      <w:r>
+        <w:rPr>
+          <w:rFonts w:ascii="Arial" w:hAnsi="Arial" w:cs="Arial"/>
+          <w:b/>
+          <w:bCs/>
+          <w:color w:val="000000"/>
+          <w:sz w:val="28"/>
+          <w:szCs w:val="28"/>
+        </w:rPr>
+        <w:tab/>
+      </w:r>
+      <w:r>
+        <w:rPr>
+          <w:rFonts w:ascii="Arial" w:hAnsi="Arial" w:cs="Arial"/>
+          <w:b/>
+          <w:bCs/>
+          <w:i/>
+          <w:iCs/>
+          <w:color w:val="000000"/>
+          <w:u w:val="single"/>
+        </w:rPr>
+        <w:t>Vishal Khetmalis</w:t>
+      </w:r>
+    </w:p>
+    <w:p>
+      <w:pPr>
+        <w:jc w:val="center"/>
+        <w:rPr>
+          <w:b/>
+          <w:bCs/>
+        </w:rPr>
+      </w:pPr>
     </w:p>
     <w:p>
       <w:pPr>

</xml_diff>